<commit_message>
Added a new porfolio section.
</commit_message>
<xml_diff>
--- a/Assets/Project Doc1.docx
+++ b/Assets/Project Doc1.docx
@@ -273,70 +273,110 @@
     </w:p>
     <w:p>
       <w:r>
-        <w:t xml:space="preserve">I’ve worked on </w:t>
-      </w:r>
-      <w:r>
-        <w:t xml:space="preserve">numerous projects ranging from </w:t>
-      </w:r>
-      <w:r>
-        <w:t>robotics, games, websites</w:t>
-      </w:r>
-      <w:r>
-        <w:t xml:space="preserve"> and medical equipment; </w:t>
-      </w:r>
-    </w:p>
-    <w:p>
-      <w:r>
-        <w:t xml:space="preserve">In my free time, I look to solve problem by developing RPA scripts to automate redundant tasks in my daily life </w:t>
+        <w:t xml:space="preserve">Individually and within a team, </w:t>
+      </w:r>
+      <w:r>
+        <w:t xml:space="preserve">I’ve worked on numerous projects ranging from robotics, games, websites, and medical equipment; as a </w:t>
+      </w:r>
+      <w:r>
+        <w:t>result,</w:t>
+      </w:r>
+      <w:r>
+        <w:t xml:space="preserve"> I</w:t>
+      </w:r>
+      <w:r>
+        <w:t>’ve</w:t>
+      </w:r>
+      <w:r>
+        <w:t xml:space="preserve"> learned to design and implement software based on technical requirements set up by the stakeholder.</w:t>
+      </w:r>
+      <w:r>
+        <w:t xml:space="preserve"> In addition,</w:t>
+      </w:r>
+      <w:r>
+        <w:t xml:space="preserve"> I take great strides to learn and apply new skills to develop innovative solutions to </w:t>
+      </w:r>
+      <w:r>
+        <w:t xml:space="preserve">solve </w:t>
+      </w:r>
+      <w:r>
+        <w:t>complex challenges.</w:t>
+      </w:r>
+    </w:p>
+    <w:p>
+      <w:r>
+        <w:t xml:space="preserve">At heart, I’m a passionate problem solver who find greats thrill in meeting challenges that require thinking outside of the box. When I’m not busy trying to solve a problem, I’m </w:t>
+      </w:r>
+      <w:r>
+        <w:t xml:space="preserve">growing and </w:t>
+      </w:r>
+      <w:r>
+        <w:t xml:space="preserve">learning new </w:t>
+      </w:r>
+      <w:r>
+        <w:t>skills</w:t>
+      </w:r>
+      <w:r>
+        <w:t xml:space="preserve"> </w:t>
+      </w:r>
+      <w:r>
+        <w:t>like</w:t>
+      </w:r>
+      <w:r>
+        <w:t xml:space="preserve"> a new methodology, programming language, or even a spoken language. There is no limit to what fascinates me, there is an entire world full of new experiences and techniques to learn.</w:t>
+      </w:r>
+    </w:p>
+    <w:p>
+      <w:r>
+        <w:lastRenderedPageBreak/>
+        <w:t>Let’s work together and coalesce our skills and experiences to solve the greatest of challenges</w:t>
+      </w:r>
+      <w:r>
+        <w:t xml:space="preserve"> whilst we learn from one another</w:t>
+      </w:r>
+      <w:r>
+        <w:t>.</w:t>
       </w:r>
       <w:bookmarkStart w:id="0" w:name="_GoBack"/>
       <w:bookmarkEnd w:id="0"/>
     </w:p>
+    <w:p/>
+    <w:p/>
     <w:p>
       <w:r>
         <w:t xml:space="preserve"> </w:t>
       </w:r>
       <w:r>
-        <w:t xml:space="preserve">As a </w:t>
-      </w:r>
-      <w:r>
-        <w:t xml:space="preserve">software engineer </w:t>
-      </w:r>
-      <w:r>
-        <w:t>I’</w:t>
-      </w:r>
-      <w:r>
-        <w:t>ve worked on robotics, games, websites and medical equipment.</w:t>
-      </w:r>
-    </w:p>
-    <w:p/>
-    <w:p/>
-    <w:p>
-      <w:r>
-        <w:lastRenderedPageBreak/>
-        <w:t>I’</w:t>
-      </w:r>
-      <w:r>
-        <w:t xml:space="preserve">m </w:t>
-      </w:r>
-      <w:r>
-        <w:t>a software engineer based out of Houston</w:t>
-      </w:r>
-      <w:r>
-        <w:t xml:space="preserve">, Texas; as a graduate from the university of Houston with a B.S in Computer Science </w:t>
+        <w:t xml:space="preserve">Through best practices and </w:t>
       </w:r>
       <w:proofErr w:type="gramStart"/>
       <w:r>
-        <w:t>and  a</w:t>
+        <w:t>Test Driven</w:t>
       </w:r>
       <w:proofErr w:type="gramEnd"/>
       <w:r>
-        <w:t xml:space="preserve"> B.S in Mathematics.</w:t>
-      </w:r>
-    </w:p>
-    <w:p>
-      <w:r>
-        <w:t>I’m a graduate from the University of Houston with a B.S in Computer Science and a B.S in Mathematics</w:t>
+        <w:t xml:space="preserve"> Development </w:t>
+      </w:r>
+    </w:p>
+    <w:p/>
+    <w:p/>
+    <w:p>
+      <w:r>
+        <w:t xml:space="preserve">I’ve worked on </w:t>
+      </w:r>
+      <w:r>
+        <w:t xml:space="preserve">numerous projects ranging from </w:t>
+      </w:r>
+      <w:r>
+        <w:t>robotics, games, websites</w:t>
+      </w:r>
+      <w:r>
+        <w:t xml:space="preserve"> and medical equipment; </w:t>
+      </w:r>
+    </w:p>
+    <w:p>
+      <w:r>
+        <w:t xml:space="preserve">In my free time, I look to solve problem by developing RPA scripts to automate redundant tasks in my daily life </w:t>
       </w:r>
     </w:p>
     <w:p/>

</xml_diff>